<commit_message>
stups: doc import mcd et export pdf
</commit_message>
<xml_diff>
--- a/Documentation/Stups/ProjetWeb-CSUNVBA2-Doc-Stups-SRD-CPO.docx
+++ b/Documentation/Stups/ProjetWeb-CSUNVBA2-Doc-Stups-SRD-CPO.docx
@@ -725,7 +725,7 @@
       <w:r>
         <w:fldChar w:fldCharType="separate"/>
       </w:r>
-      <w:hyperlink w:anchor="_Toc37886407" w:history="1">
+      <w:hyperlink w:anchor="_Toc37886758" w:history="1">
         <w:r>
           <w:rPr>
             <w:rStyle w:val="Lienhypertexte"/>
@@ -763,7 +763,7 @@
           <w:rPr>
             <w:webHidden/>
           </w:rPr>
-          <w:instrText xml:space="preserve"> PAGEREF _Toc37886407 \h </w:instrText>
+          <w:instrText xml:space="preserve"> PAGEREF _Toc37886758 \h </w:instrText>
         </w:r>
         <w:r>
           <w:rPr>
@@ -805,7 +805,7 @@
           <w:lang w:val="fr-CH" w:eastAsia="fr-CH"/>
         </w:rPr>
       </w:pPr>
-      <w:hyperlink w:anchor="_Toc37886408" w:history="1">
+      <w:hyperlink w:anchor="_Toc37886759" w:history="1">
         <w:r>
           <w:rPr>
             <w:rStyle w:val="Lienhypertexte"/>
@@ -851,7 +851,7 @@
             <w:noProof/>
             <w:webHidden/>
           </w:rPr>
-          <w:instrText xml:space="preserve"> PAGEREF _Toc37886408 \h </w:instrText>
+          <w:instrText xml:space="preserve"> PAGEREF _Toc37886759 \h </w:instrText>
         </w:r>
         <w:r>
           <w:rPr>
@@ -897,7 +897,7 @@
           <w:lang w:val="fr-CH" w:eastAsia="fr-CH"/>
         </w:rPr>
       </w:pPr>
-      <w:hyperlink w:anchor="_Toc37886409" w:history="1">
+      <w:hyperlink w:anchor="_Toc37886760" w:history="1">
         <w:r>
           <w:rPr>
             <w:rStyle w:val="Lienhypertexte"/>
@@ -943,7 +943,7 @@
             <w:noProof/>
             <w:webHidden/>
           </w:rPr>
-          <w:instrText xml:space="preserve"> PAGEREF _Toc37886409 \h </w:instrText>
+          <w:instrText xml:space="preserve"> PAGEREF _Toc37886760 \h </w:instrText>
         </w:r>
         <w:r>
           <w:rPr>
@@ -989,7 +989,7 @@
           <w:lang w:val="fr-CH" w:eastAsia="fr-CH"/>
         </w:rPr>
       </w:pPr>
-      <w:hyperlink w:anchor="_Toc37886410" w:history="1">
+      <w:hyperlink w:anchor="_Toc37886761" w:history="1">
         <w:r>
           <w:rPr>
             <w:rStyle w:val="Lienhypertexte"/>
@@ -1035,7 +1035,7 @@
             <w:noProof/>
             <w:webHidden/>
           </w:rPr>
-          <w:instrText xml:space="preserve"> PAGEREF _Toc37886410 \h </w:instrText>
+          <w:instrText xml:space="preserve"> PAGEREF _Toc37886761 \h </w:instrText>
         </w:r>
         <w:r>
           <w:rPr>
@@ -1076,7 +1076,7 @@
           <w:lang w:val="fr-CH" w:eastAsia="fr-CH"/>
         </w:rPr>
       </w:pPr>
-      <w:hyperlink w:anchor="_Toc37886411" w:history="1">
+      <w:hyperlink w:anchor="_Toc37886762" w:history="1">
         <w:r>
           <w:rPr>
             <w:rStyle w:val="Lienhypertexte"/>
@@ -1114,7 +1114,7 @@
           <w:rPr>
             <w:webHidden/>
           </w:rPr>
-          <w:instrText xml:space="preserve"> PAGEREF _Toc37886411 \h </w:instrText>
+          <w:instrText xml:space="preserve"> PAGEREF _Toc37886762 \h </w:instrText>
         </w:r>
         <w:r>
           <w:rPr>
@@ -1156,7 +1156,7 @@
           <w:lang w:val="fr-CH" w:eastAsia="fr-CH"/>
         </w:rPr>
       </w:pPr>
-      <w:hyperlink w:anchor="_Toc37886412" w:history="1">
+      <w:hyperlink w:anchor="_Toc37886763" w:history="1">
         <w:r>
           <w:rPr>
             <w:rStyle w:val="Lienhypertexte"/>
@@ -1202,7 +1202,7 @@
             <w:noProof/>
             <w:webHidden/>
           </w:rPr>
-          <w:instrText xml:space="preserve"> PAGEREF _Toc37886412 \h </w:instrText>
+          <w:instrText xml:space="preserve"> PAGEREF _Toc37886763 \h </w:instrText>
         </w:r>
         <w:r>
           <w:rPr>
@@ -1222,7 +1222,7 @@
             <w:noProof/>
             <w:webHidden/>
           </w:rPr>
-          <w:t>4</w:t>
+          <w:t>5</w:t>
         </w:r>
         <w:r>
           <w:rPr>
@@ -1248,7 +1248,7 @@
           <w:lang w:val="fr-CH" w:eastAsia="fr-CH"/>
         </w:rPr>
       </w:pPr>
-      <w:hyperlink w:anchor="_Toc37886413" w:history="1">
+      <w:hyperlink w:anchor="_Toc37886764" w:history="1">
         <w:r>
           <w:rPr>
             <w:rStyle w:val="Lienhypertexte"/>
@@ -1294,7 +1294,7 @@
             <w:noProof/>
             <w:webHidden/>
           </w:rPr>
-          <w:instrText xml:space="preserve"> PAGEREF _Toc37886413 \h </w:instrText>
+          <w:instrText xml:space="preserve"> PAGEREF _Toc37886764 \h </w:instrText>
         </w:r>
         <w:r>
           <w:rPr>
@@ -1314,7 +1314,7 @@
             <w:noProof/>
             <w:webHidden/>
           </w:rPr>
-          <w:t>4</w:t>
+          <w:t>6</w:t>
         </w:r>
         <w:r>
           <w:rPr>
@@ -1335,7 +1335,7 @@
           <w:lang w:val="fr-CH" w:eastAsia="fr-CH"/>
         </w:rPr>
       </w:pPr>
-      <w:hyperlink w:anchor="_Toc37886414" w:history="1">
+      <w:hyperlink w:anchor="_Toc37886765" w:history="1">
         <w:r>
           <w:rPr>
             <w:rStyle w:val="Lienhypertexte"/>
@@ -1373,7 +1373,7 @@
           <w:rPr>
             <w:webHidden/>
           </w:rPr>
-          <w:instrText xml:space="preserve"> PAGEREF _Toc37886414 \h </w:instrText>
+          <w:instrText xml:space="preserve"> PAGEREF _Toc37886765 \h </w:instrText>
         </w:r>
         <w:r>
           <w:rPr>
@@ -1390,7 +1390,7 @@
           <w:rPr>
             <w:webHidden/>
           </w:rPr>
-          <w:t>4</w:t>
+          <w:t>6</w:t>
         </w:r>
         <w:r>
           <w:rPr>
@@ -1415,7 +1415,7 @@
           <w:lang w:val="fr-CH" w:eastAsia="fr-CH"/>
         </w:rPr>
       </w:pPr>
-      <w:hyperlink w:anchor="_Toc37886415" w:history="1">
+      <w:hyperlink w:anchor="_Toc37886766" w:history="1">
         <w:r>
           <w:rPr>
             <w:rStyle w:val="Lienhypertexte"/>
@@ -1461,7 +1461,7 @@
             <w:noProof/>
             <w:webHidden/>
           </w:rPr>
-          <w:instrText xml:space="preserve"> PAGEREF _Toc37886415 \h </w:instrText>
+          <w:instrText xml:space="preserve"> PAGEREF _Toc37886766 \h </w:instrText>
         </w:r>
         <w:r>
           <w:rPr>
@@ -1481,7 +1481,7 @@
             <w:noProof/>
             <w:webHidden/>
           </w:rPr>
-          <w:t>4</w:t>
+          <w:t>6</w:t>
         </w:r>
         <w:r>
           <w:rPr>
@@ -1507,7 +1507,7 @@
           <w:lang w:val="fr-CH" w:eastAsia="fr-CH"/>
         </w:rPr>
       </w:pPr>
-      <w:hyperlink w:anchor="_Toc37886416" w:history="1">
+      <w:hyperlink w:anchor="_Toc37886767" w:history="1">
         <w:r>
           <w:rPr>
             <w:rStyle w:val="Lienhypertexte"/>
@@ -1553,7 +1553,7 @@
             <w:noProof/>
             <w:webHidden/>
           </w:rPr>
-          <w:instrText xml:space="preserve"> PAGEREF _Toc37886416 \h </w:instrText>
+          <w:instrText xml:space="preserve"> PAGEREF _Toc37886767 \h </w:instrText>
         </w:r>
         <w:r>
           <w:rPr>
@@ -1573,7 +1573,7 @@
             <w:noProof/>
             <w:webHidden/>
           </w:rPr>
-          <w:t>4</w:t>
+          <w:t>6</w:t>
         </w:r>
         <w:r>
           <w:rPr>
@@ -1599,7 +1599,7 @@
           <w:lang w:val="fr-CH" w:eastAsia="fr-CH"/>
         </w:rPr>
       </w:pPr>
-      <w:hyperlink w:anchor="_Toc37886417" w:history="1">
+      <w:hyperlink w:anchor="_Toc37886768" w:history="1">
         <w:r>
           <w:rPr>
             <w:rStyle w:val="Lienhypertexte"/>
@@ -1643,7 +1643,7 @@
             <w:noProof/>
             <w:webHidden/>
           </w:rPr>
-          <w:instrText xml:space="preserve"> PAGEREF _Toc37886417 \h </w:instrText>
+          <w:instrText xml:space="preserve"> PAGEREF _Toc37886768 \h </w:instrText>
         </w:r>
         <w:r>
           <w:rPr>
@@ -1663,7 +1663,7 @@
             <w:noProof/>
             <w:webHidden/>
           </w:rPr>
-          <w:t>4</w:t>
+          <w:t>6</w:t>
         </w:r>
         <w:r>
           <w:rPr>
@@ -1689,7 +1689,7 @@
           <w:lang w:val="fr-CH" w:eastAsia="fr-CH"/>
         </w:rPr>
       </w:pPr>
-      <w:hyperlink w:anchor="_Toc37886418" w:history="1">
+      <w:hyperlink w:anchor="_Toc37886769" w:history="1">
         <w:r>
           <w:rPr>
             <w:rStyle w:val="Lienhypertexte"/>
@@ -1733,7 +1733,7 @@
             <w:noProof/>
             <w:webHidden/>
           </w:rPr>
-          <w:instrText xml:space="preserve"> PAGEREF _Toc37886418 \h </w:instrText>
+          <w:instrText xml:space="preserve"> PAGEREF _Toc37886769 \h </w:instrText>
         </w:r>
         <w:r>
           <w:rPr>
@@ -1753,7 +1753,7 @@
             <w:noProof/>
             <w:webHidden/>
           </w:rPr>
-          <w:t>4</w:t>
+          <w:t>6</w:t>
         </w:r>
         <w:r>
           <w:rPr>
@@ -1779,7 +1779,7 @@
           <w:lang w:val="fr-CH" w:eastAsia="fr-CH"/>
         </w:rPr>
       </w:pPr>
-      <w:hyperlink w:anchor="_Toc37886419" w:history="1">
+      <w:hyperlink w:anchor="_Toc37886770" w:history="1">
         <w:r>
           <w:rPr>
             <w:rStyle w:val="Lienhypertexte"/>
@@ -1823,7 +1823,7 @@
             <w:noProof/>
             <w:webHidden/>
           </w:rPr>
-          <w:instrText xml:space="preserve"> PAGEREF _Toc37886419 \h </w:instrText>
+          <w:instrText xml:space="preserve"> PAGEREF _Toc37886770 \h </w:instrText>
         </w:r>
         <w:r>
           <w:rPr>
@@ -1843,7 +1843,7 @@
             <w:noProof/>
             <w:webHidden/>
           </w:rPr>
-          <w:t>4</w:t>
+          <w:t>6</w:t>
         </w:r>
         <w:r>
           <w:rPr>
@@ -1869,7 +1869,7 @@
           <w:lang w:val="fr-CH" w:eastAsia="fr-CH"/>
         </w:rPr>
       </w:pPr>
-      <w:hyperlink w:anchor="_Toc37886420" w:history="1">
+      <w:hyperlink w:anchor="_Toc37886771" w:history="1">
         <w:r>
           <w:rPr>
             <w:rStyle w:val="Lienhypertexte"/>
@@ -1913,7 +1913,7 @@
             <w:noProof/>
             <w:webHidden/>
           </w:rPr>
-          <w:instrText xml:space="preserve"> PAGEREF _Toc37886420 \h </w:instrText>
+          <w:instrText xml:space="preserve"> PAGEREF _Toc37886771 \h </w:instrText>
         </w:r>
         <w:r>
           <w:rPr>
@@ -1933,7 +1933,7 @@
             <w:noProof/>
             <w:webHidden/>
           </w:rPr>
-          <w:t>5</w:t>
+          <w:t>6</w:t>
         </w:r>
         <w:r>
           <w:rPr>
@@ -1959,7 +1959,7 @@
           <w:lang w:val="fr-CH" w:eastAsia="fr-CH"/>
         </w:rPr>
       </w:pPr>
-      <w:hyperlink w:anchor="_Toc37886421" w:history="1">
+      <w:hyperlink w:anchor="_Toc37886772" w:history="1">
         <w:r>
           <w:rPr>
             <w:rStyle w:val="Lienhypertexte"/>
@@ -2003,7 +2003,7 @@
             <w:noProof/>
             <w:webHidden/>
           </w:rPr>
-          <w:instrText xml:space="preserve"> PAGEREF _Toc37886421 \h </w:instrText>
+          <w:instrText xml:space="preserve"> PAGEREF _Toc37886772 \h </w:instrText>
         </w:r>
         <w:r>
           <w:rPr>
@@ -2023,7 +2023,7 @@
             <w:noProof/>
             <w:webHidden/>
           </w:rPr>
-          <w:t>5</w:t>
+          <w:t>6</w:t>
         </w:r>
         <w:r>
           <w:rPr>
@@ -2049,7 +2049,7 @@
           <w:lang w:val="fr-CH" w:eastAsia="fr-CH"/>
         </w:rPr>
       </w:pPr>
-      <w:hyperlink w:anchor="_Toc37886422" w:history="1">
+      <w:hyperlink w:anchor="_Toc37886773" w:history="1">
         <w:r>
           <w:rPr>
             <w:rStyle w:val="Lienhypertexte"/>
@@ -2095,7 +2095,7 @@
             <w:noProof/>
             <w:webHidden/>
           </w:rPr>
-          <w:instrText xml:space="preserve"> PAGEREF _Toc37886422 \h </w:instrText>
+          <w:instrText xml:space="preserve"> PAGEREF _Toc37886773 \h </w:instrText>
         </w:r>
         <w:r>
           <w:rPr>
@@ -2115,7 +2115,7 @@
             <w:noProof/>
             <w:webHidden/>
           </w:rPr>
-          <w:t>5</w:t>
+          <w:t>7</w:t>
         </w:r>
         <w:r>
           <w:rPr>
@@ -2141,7 +2141,7 @@
           <w:lang w:val="fr-CH" w:eastAsia="fr-CH"/>
         </w:rPr>
       </w:pPr>
-      <w:hyperlink w:anchor="_Toc37886423" w:history="1">
+      <w:hyperlink w:anchor="_Toc37886774" w:history="1">
         <w:r>
           <w:rPr>
             <w:rStyle w:val="Lienhypertexte"/>
@@ -2187,7 +2187,7 @@
             <w:noProof/>
             <w:webHidden/>
           </w:rPr>
-          <w:instrText xml:space="preserve"> PAGEREF _Toc37886423 \h </w:instrText>
+          <w:instrText xml:space="preserve"> PAGEREF _Toc37886774 \h </w:instrText>
         </w:r>
         <w:r>
           <w:rPr>
@@ -2207,7 +2207,7 @@
             <w:noProof/>
             <w:webHidden/>
           </w:rPr>
-          <w:t>5</w:t>
+          <w:t>7</w:t>
         </w:r>
         <w:r>
           <w:rPr>
@@ -2228,7 +2228,7 @@
           <w:lang w:val="fr-CH" w:eastAsia="fr-CH"/>
         </w:rPr>
       </w:pPr>
-      <w:hyperlink w:anchor="_Toc37886424" w:history="1">
+      <w:hyperlink w:anchor="_Toc37886775" w:history="1">
         <w:r>
           <w:rPr>
             <w:rStyle w:val="Lienhypertexte"/>
@@ -2266,7 +2266,7 @@
           <w:rPr>
             <w:webHidden/>
           </w:rPr>
-          <w:instrText xml:space="preserve"> PAGEREF _Toc37886424 \h </w:instrText>
+          <w:instrText xml:space="preserve"> PAGEREF _Toc37886775 \h </w:instrText>
         </w:r>
         <w:r>
           <w:rPr>
@@ -2283,7 +2283,7 @@
           <w:rPr>
             <w:webHidden/>
           </w:rPr>
-          <w:t>5</w:t>
+          <w:t>7</w:t>
         </w:r>
         <w:r>
           <w:rPr>
@@ -2303,7 +2303,7 @@
           <w:lang w:val="fr-CH" w:eastAsia="fr-CH"/>
         </w:rPr>
       </w:pPr>
-      <w:hyperlink w:anchor="_Toc37886425" w:history="1">
+      <w:hyperlink w:anchor="_Toc37886776" w:history="1">
         <w:r>
           <w:rPr>
             <w:rStyle w:val="Lienhypertexte"/>
@@ -2341,7 +2341,7 @@
           <w:rPr>
             <w:webHidden/>
           </w:rPr>
-          <w:instrText xml:space="preserve"> PAGEREF _Toc37886425 \h </w:instrText>
+          <w:instrText xml:space="preserve"> PAGEREF _Toc37886776 \h </w:instrText>
         </w:r>
         <w:r>
           <w:rPr>
@@ -2358,7 +2358,7 @@
           <w:rPr>
             <w:webHidden/>
           </w:rPr>
-          <w:t>6</w:t>
+          <w:t>8</w:t>
         </w:r>
         <w:r>
           <w:rPr>
@@ -2383,7 +2383,7 @@
           <w:lang w:val="fr-CH" w:eastAsia="fr-CH"/>
         </w:rPr>
       </w:pPr>
-      <w:hyperlink w:anchor="_Toc37886426" w:history="1">
+      <w:hyperlink w:anchor="_Toc37886777" w:history="1">
         <w:r>
           <w:rPr>
             <w:rStyle w:val="Lienhypertexte"/>
@@ -2429,7 +2429,7 @@
             <w:noProof/>
             <w:webHidden/>
           </w:rPr>
-          <w:instrText xml:space="preserve"> PAGEREF _Toc37886426 \h </w:instrText>
+          <w:instrText xml:space="preserve"> PAGEREF _Toc37886777 \h </w:instrText>
         </w:r>
         <w:r>
           <w:rPr>
@@ -2449,7 +2449,7 @@
             <w:noProof/>
             <w:webHidden/>
           </w:rPr>
-          <w:t>6</w:t>
+          <w:t>8</w:t>
         </w:r>
         <w:r>
           <w:rPr>
@@ -2475,7 +2475,7 @@
           <w:lang w:val="fr-CH" w:eastAsia="fr-CH"/>
         </w:rPr>
       </w:pPr>
-      <w:hyperlink w:anchor="_Toc37886427" w:history="1">
+      <w:hyperlink w:anchor="_Toc37886778" w:history="1">
         <w:r>
           <w:rPr>
             <w:rStyle w:val="Lienhypertexte"/>
@@ -2521,7 +2521,7 @@
             <w:noProof/>
             <w:webHidden/>
           </w:rPr>
-          <w:instrText xml:space="preserve"> PAGEREF _Toc37886427 \h </w:instrText>
+          <w:instrText xml:space="preserve"> PAGEREF _Toc37886778 \h </w:instrText>
         </w:r>
         <w:r>
           <w:rPr>
@@ -2541,7 +2541,7 @@
             <w:noProof/>
             <w:webHidden/>
           </w:rPr>
-          <w:t>6</w:t>
+          <w:t>8</w:t>
         </w:r>
         <w:r>
           <w:rPr>
@@ -2567,7 +2567,7 @@
       <w:pPr>
         <w:pStyle w:val="Titre1"/>
       </w:pPr>
-      <w:bookmarkStart w:id="0" w:name="_Toc37886407"/>
+      <w:bookmarkStart w:id="0" w:name="_Toc37886758"/>
       <w:r>
         <w:lastRenderedPageBreak/>
         <w:t>Introduction</w:t>
@@ -2582,7 +2582,7 @@
           <w:iCs/>
         </w:rPr>
       </w:pPr>
-      <w:bookmarkStart w:id="1" w:name="_Toc37886408"/>
+      <w:bookmarkStart w:id="1" w:name="_Toc37886759"/>
       <w:r>
         <w:rPr>
           <w:i w:val="0"/>
@@ -2752,7 +2752,7 @@
           <w:iCs/>
         </w:rPr>
       </w:pPr>
-      <w:bookmarkStart w:id="2" w:name="_Toc37886409"/>
+      <w:bookmarkStart w:id="2" w:name="_Toc37886760"/>
       <w:r>
         <w:rPr>
           <w:i w:val="0"/>
@@ -3111,7 +3111,7 @@
           <w:iCs/>
         </w:rPr>
       </w:pPr>
-      <w:bookmarkStart w:id="3" w:name="_Toc37886410"/>
+      <w:bookmarkStart w:id="3" w:name="_Toc37886761"/>
       <w:r>
         <w:rPr>
           <w:i w:val="0"/>
@@ -3171,7 +3171,7 @@
       <w:pPr>
         <w:pStyle w:val="Titre1"/>
       </w:pPr>
-      <w:bookmarkStart w:id="4" w:name="_Toc37886411"/>
+      <w:bookmarkStart w:id="4" w:name="_Toc37886762"/>
       <w:r>
         <w:t>Analyse</w:t>
       </w:r>
@@ -3251,6 +3251,11 @@
       </w:r>
     </w:p>
     <w:p>
+      <w:r>
+        <w:br w:type="page"/>
+      </w:r>
+    </w:p>
+    <w:p>
       <w:pPr>
         <w:pStyle w:val="Titre2"/>
         <w:rPr>
@@ -3259,11 +3264,87 @@
         </w:rPr>
       </w:pPr>
       <w:bookmarkStart w:id="7" w:name="_Toc71691012"/>
-      <w:bookmarkStart w:id="8" w:name="_Toc37886412"/>
+      <w:bookmarkStart w:id="8" w:name="_Toc37886763"/>
       <w:bookmarkEnd w:id="5"/>
       <w:bookmarkEnd w:id="6"/>
       <w:r>
         <w:rPr>
+          <w:noProof/>
+        </w:rPr>
+        <w:lastRenderedPageBreak/>
+        <w:drawing>
+          <wp:anchor distT="0" distB="0" distL="114300" distR="114300" simplePos="0" relativeHeight="251665411" behindDoc="1" locked="0" layoutInCell="1" allowOverlap="1" wp14:anchorId="4975B2D3" wp14:editId="7B0A6015">
+            <wp:simplePos x="0" y="0"/>
+            <wp:positionH relativeFrom="column">
+              <wp:posOffset>-805180</wp:posOffset>
+            </wp:positionH>
+            <wp:positionV relativeFrom="paragraph">
+              <wp:posOffset>220483</wp:posOffset>
+            </wp:positionV>
+            <wp:extent cx="7378700" cy="7928610"/>
+            <wp:effectExtent l="0" t="0" r="0" b="0"/>
+            <wp:wrapTight wrapText="bothSides">
+              <wp:wrapPolygon edited="0">
+                <wp:start x="0" y="0"/>
+                <wp:lineTo x="0" y="21538"/>
+                <wp:lineTo x="21526" y="21538"/>
+                <wp:lineTo x="21526" y="0"/>
+                <wp:lineTo x="0" y="0"/>
+              </wp:wrapPolygon>
+            </wp:wrapTight>
+            <wp:docPr id="3" name="Image 3"/>
+            <wp:cNvGraphicFramePr>
+              <a:graphicFrameLocks xmlns:a="http://schemas.openxmlformats.org/drawingml/2006/main" noChangeAspect="1"/>
+            </wp:cNvGraphicFramePr>
+            <a:graphic xmlns:a="http://schemas.openxmlformats.org/drawingml/2006/main">
+              <a:graphicData uri="http://schemas.openxmlformats.org/drawingml/2006/picture">
+                <pic:pic xmlns:pic="http://schemas.openxmlformats.org/drawingml/2006/picture">
+                  <pic:nvPicPr>
+                    <pic:cNvPr id="0" name="Picture 2"/>
+                    <pic:cNvPicPr>
+                      <a:picLocks noChangeAspect="1" noChangeArrowheads="1"/>
+                    </pic:cNvPicPr>
+                  </pic:nvPicPr>
+                  <pic:blipFill>
+                    <a:blip r:embed="rId18">
+                      <a:extLst>
+                        <a:ext uri="{28A0092B-C50C-407E-A947-70E740481C1C}">
+                          <a14:useLocalDpi xmlns:a14="http://schemas.microsoft.com/office/drawing/2010/main" val="0"/>
+                        </a:ext>
+                      </a:extLst>
+                    </a:blip>
+                    <a:srcRect/>
+                    <a:stretch>
+                      <a:fillRect/>
+                    </a:stretch>
+                  </pic:blipFill>
+                  <pic:spPr bwMode="auto">
+                    <a:xfrm>
+                      <a:off x="0" y="0"/>
+                      <a:ext cx="7378700" cy="7928610"/>
+                    </a:xfrm>
+                    <a:prstGeom prst="rect">
+                      <a:avLst/>
+                    </a:prstGeom>
+                    <a:noFill/>
+                    <a:ln>
+                      <a:noFill/>
+                    </a:ln>
+                  </pic:spPr>
+                </pic:pic>
+              </a:graphicData>
+            </a:graphic>
+            <wp14:sizeRelH relativeFrom="page">
+              <wp14:pctWidth>0</wp14:pctWidth>
+            </wp14:sizeRelH>
+            <wp14:sizeRelV relativeFrom="page">
+              <wp14:pctHeight>0</wp14:pctHeight>
+            </wp14:sizeRelV>
+          </wp:anchor>
+        </w:drawing>
+      </w:r>
+      <w:r>
+        <w:rPr>
           <w:i w:val="0"/>
           <w:iCs/>
         </w:rPr>
@@ -3271,12 +3352,21 @@
       </w:r>
       <w:bookmarkEnd w:id="8"/>
     </w:p>
+    <w:p/>
     <w:p>
-      <w:r>
-        <w:rPr>
-          <w:highlight w:val="yellow"/>
-        </w:rPr>
-        <w:t>A mettre</w:t>
+      <w:pPr>
+        <w:rPr>
+          <w:b/>
+          <w:iCs/>
+          <w:u w:val="single"/>
+        </w:rPr>
+      </w:pPr>
+      <w:r>
+        <w:rPr>
+          <w:i/>
+          <w:iCs/>
+        </w:rPr>
+        <w:br w:type="page"/>
       </w:r>
     </w:p>
     <w:p>
@@ -3287,12 +3377,13 @@
           <w:iCs/>
         </w:rPr>
       </w:pPr>
-      <w:bookmarkStart w:id="9" w:name="_Toc37886413"/>
+      <w:bookmarkStart w:id="9" w:name="_Toc37886764"/>
       <w:r>
         <w:rPr>
           <w:i w:val="0"/>
           <w:iCs/>
         </w:rPr>
+        <w:lastRenderedPageBreak/>
         <w:t>Stratégie de test</w:t>
       </w:r>
       <w:bookmarkEnd w:id="7"/>
@@ -3310,7 +3401,7 @@
           <w:tab w:val="num" w:pos="360"/>
         </w:tabs>
       </w:pPr>
-      <w:bookmarkStart w:id="10" w:name="_Toc37886414"/>
+      <w:bookmarkStart w:id="10" w:name="_Toc37886765"/>
       <w:r>
         <w:t>Implémentation</w:t>
       </w:r>
@@ -3327,7 +3418,7 @@
       <w:bookmarkStart w:id="11" w:name="_Toc25553317"/>
       <w:bookmarkStart w:id="12" w:name="_Toc71691022"/>
       <w:bookmarkStart w:id="13" w:name="_Ref254352701"/>
-      <w:bookmarkStart w:id="14" w:name="_Toc37886415"/>
+      <w:bookmarkStart w:id="14" w:name="_Toc37886766"/>
       <w:r>
         <w:rPr>
           <w:i w:val="0"/>
@@ -3380,7 +3471,7 @@
           <w:iCs/>
         </w:rPr>
       </w:pPr>
-      <w:bookmarkStart w:id="15" w:name="_Toc37886416"/>
+      <w:bookmarkStart w:id="15" w:name="_Toc37886767"/>
       <w:r>
         <w:rPr>
           <w:i w:val="0"/>
@@ -3394,7 +3485,7 @@
       <w:pPr>
         <w:pStyle w:val="Titre3"/>
       </w:pPr>
-      <w:bookmarkStart w:id="16" w:name="_Toc37886417"/>
+      <w:bookmarkStart w:id="16" w:name="_Toc37886768"/>
       <w:r>
         <w:t>Vocabulaire :</w:t>
       </w:r>
@@ -3555,7 +3646,7 @@
       <w:pPr>
         <w:pStyle w:val="Titre3"/>
       </w:pPr>
-      <w:bookmarkStart w:id="17" w:name="_Toc37886418"/>
+      <w:bookmarkStart w:id="17" w:name="_Toc37886769"/>
       <w:r>
         <w:t>Numéro de semaine</w:t>
       </w:r>
@@ -3623,7 +3714,7 @@
       <w:pPr>
         <w:pStyle w:val="Titre3"/>
       </w:pPr>
-      <w:bookmarkStart w:id="18" w:name="_Toc37886419"/>
+      <w:bookmarkStart w:id="18" w:name="_Toc37886770"/>
       <w:r>
         <w:t xml:space="preserve">Couleurs des </w:t>
       </w:r>
@@ -3645,9 +3736,8 @@
       <w:pPr>
         <w:pStyle w:val="Titre3"/>
       </w:pPr>
-      <w:bookmarkStart w:id="19" w:name="_Toc37886420"/>
-      <w:r>
-        <w:lastRenderedPageBreak/>
+      <w:bookmarkStart w:id="19" w:name="_Toc37886771"/>
+      <w:r>
         <w:t>Lien vers la page d’édition en javascript</w:t>
       </w:r>
       <w:bookmarkEnd w:id="19"/>
@@ -3677,7 +3767,7 @@
       <w:pPr>
         <w:pStyle w:val="Titre3"/>
       </w:pPr>
-      <w:bookmarkStart w:id="20" w:name="_Toc37886421"/>
+      <w:bookmarkStart w:id="20" w:name="_Toc37886772"/>
       <w:r>
         <w:t>Vue sheetselect</w:t>
       </w:r>
@@ -3730,6 +3820,7 @@
         <w:t xml:space="preserve"> </w:t>
       </w:r>
       <w:r>
+        <w:lastRenderedPageBreak/>
         <w:t>c’est l’action</w:t>
       </w:r>
       <w:r>
@@ -3787,7 +3878,7 @@
       </w:pPr>
       <w:bookmarkStart w:id="21" w:name="_Toc25553322"/>
       <w:bookmarkStart w:id="22" w:name="_Toc71691026"/>
-      <w:bookmarkStart w:id="23" w:name="_Toc37886422"/>
+      <w:bookmarkStart w:id="23" w:name="_Toc37886773"/>
       <w:r>
         <w:rPr>
           <w:i w:val="0"/>
@@ -3813,7 +3904,7 @@
       <w:r>
         <w:t xml:space="preserve"> </w:t>
       </w:r>
-      <w:hyperlink r:id="rId18" w:history="1">
+      <w:hyperlink r:id="rId19" w:history="1">
         <w:r>
           <w:rPr>
             <w:rStyle w:val="Lienhypertexte"/>
@@ -4019,7 +4110,7 @@
                 <w:iCs w:val="0"/>
               </w:rPr>
             </w:pPr>
-            <w:hyperlink r:id="rId19" w:history="1">
+            <w:hyperlink r:id="rId20" w:history="1">
               <w:r>
                 <w:rPr>
                   <w:rStyle w:val="Lienhypertexte"/>
@@ -4168,7 +4259,7 @@
                 <w:u w:val="single"/>
               </w:rPr>
             </w:pPr>
-            <w:hyperlink r:id="rId20" w:history="1">
+            <w:hyperlink r:id="rId21" w:history="1">
               <w:r>
                 <w:rPr>
                   <w:rStyle w:val="Lienhypertexte"/>
@@ -4191,7 +4282,7 @@
           <w:iCs/>
         </w:rPr>
       </w:pPr>
-      <w:bookmarkStart w:id="24" w:name="_Toc37886423"/>
+      <w:bookmarkStart w:id="24" w:name="_Toc37886774"/>
       <w:r>
         <w:rPr>
           <w:i w:val="0"/>
@@ -4551,7 +4642,7 @@
       </w:pPr>
       <w:bookmarkStart w:id="26" w:name="_Toc25553328"/>
       <w:bookmarkStart w:id="27" w:name="_Toc71703263"/>
-      <w:bookmarkStart w:id="28" w:name="_Toc37886424"/>
+      <w:bookmarkStart w:id="28" w:name="_Toc37886775"/>
       <w:bookmarkEnd w:id="25"/>
       <w:r>
         <w:t>C</w:t>
@@ -4655,11 +4746,7 @@
         <w:t xml:space="preserve">, les bons batches, </w:t>
       </w:r>
       <w:r>
-        <w:t xml:space="preserve">les </w:t>
-      </w:r>
-      <w:r>
-        <w:lastRenderedPageBreak/>
-        <w:t>bonnes novas</w:t>
+        <w:t>les bonnes novas</w:t>
       </w:r>
       <w:r>
         <w:t xml:space="preserve">, les bons </w:t>
@@ -4760,6 +4847,7 @@
         </w:numPr>
       </w:pPr>
       <w:r>
+        <w:lastRenderedPageBreak/>
         <w:t>Le texte verticale Pharmacie qui en plus dépend des navigateurs web.</w:t>
       </w:r>
     </w:p>
@@ -4869,7 +4957,7 @@
         </w:tabs>
       </w:pPr>
       <w:bookmarkStart w:id="29" w:name="_Toc71703264"/>
-      <w:bookmarkStart w:id="30" w:name="_Toc37886425"/>
+      <w:bookmarkStart w:id="30" w:name="_Toc37886776"/>
       <w:r>
         <w:t>A</w:t>
       </w:r>
@@ -4888,7 +4976,7 @@
         </w:rPr>
       </w:pPr>
       <w:bookmarkStart w:id="31" w:name="_Toc71703265"/>
-      <w:bookmarkStart w:id="32" w:name="_Toc37886426"/>
+      <w:bookmarkStart w:id="32" w:name="_Toc37886777"/>
       <w:r>
         <w:rPr>
           <w:i w:val="0"/>
@@ -4920,7 +5008,7 @@
       </w:pPr>
       <w:bookmarkStart w:id="33" w:name="_Toc25553330"/>
       <w:bookmarkStart w:id="34" w:name="_Toc71703266"/>
-      <w:bookmarkStart w:id="35" w:name="_Toc37886427"/>
+      <w:bookmarkStart w:id="35" w:name="_Toc37886778"/>
       <w:r>
         <w:rPr>
           <w:i w:val="0"/>
@@ -4943,7 +5031,7 @@
       <w:r>
         <w:t xml:space="preserve">Notre journal de bord sur trouve sur </w:t>
       </w:r>
-      <w:hyperlink r:id="rId21" w:history="1">
+      <w:hyperlink r:id="rId22" w:history="1">
         <w:r>
           <w:rPr>
             <w:rStyle w:val="Lienhypertexte"/>
@@ -4953,8 +5041,8 @@
       </w:hyperlink>
     </w:p>
     <w:sectPr>
-      <w:headerReference w:type="default" r:id="rId22"/>
-      <w:footerReference w:type="default" r:id="rId23"/>
+      <w:headerReference w:type="default" r:id="rId23"/>
+      <w:footerReference w:type="default" r:id="rId24"/>
       <w:pgSz w:w="11906" w:h="16838" w:code="9"/>
       <w:pgMar w:top="1418" w:right="1418" w:bottom="1418" w:left="1418" w:header="720" w:footer="720" w:gutter="0"/>
       <w:cols w:space="720"/>
@@ -10515,15 +10603,6 @@
 </file>
 
 <file path=customXml/item1.xml><?xml version="1.0" encoding="utf-8"?>
-<?mso-contentType ?>
-<FormTemplates xmlns="http://schemas.microsoft.com/sharepoint/v3/contenttype/forms">
-  <Display>DocumentLibraryForm</Display>
-  <Edit>DocumentLibraryForm</Edit>
-  <New>DocumentLibraryForm</New>
-</FormTemplates>
-</file>
-
-<file path=customXml/item2.xml><?xml version="1.0" encoding="utf-8"?>
 <ct:contentTypeSchema xmlns:ct="http://schemas.microsoft.com/office/2006/metadata/contentType" xmlns:ma="http://schemas.microsoft.com/office/2006/metadata/properties/metaAttributes" ct:_="" ma:_="" ma:contentTypeName="Document" ma:contentTypeID="0x010100212149E3DD25B8459C615E3DE7CDBA2C" ma:contentTypeVersion="3" ma:contentTypeDescription="Crée un document." ma:contentTypeScope="" ma:versionID="bbc75efe32ef2fdf95153551529a2faa">
   <xsd:schema xmlns:xsd="http://www.w3.org/2001/XMLSchema" xmlns:xs="http://www.w3.org/2001/XMLSchema" xmlns:p="http://schemas.microsoft.com/office/2006/metadata/properties" xmlns:ns3="3b5f6537-2943-49a1-a8ff-d8e12da06ba5" targetNamespace="http://schemas.microsoft.com/office/2006/metadata/properties" ma:root="true" ma:fieldsID="e5976cec9ecdd27cadec5846a1d41a84" ns3:_="">
     <xsd:import namespace="3b5f6537-2943-49a1-a8ff-d8e12da06ba5"/>
@@ -10677,6 +10756,15 @@
 </ct:contentTypeSchema>
 </file>
 
+<file path=customXml/item2.xml><?xml version="1.0" encoding="utf-8"?>
+<?mso-contentType ?>
+<FormTemplates xmlns="http://schemas.microsoft.com/sharepoint/v3/contenttype/forms">
+  <Display>DocumentLibraryForm</Display>
+  <Edit>DocumentLibraryForm</Edit>
+  <New>DocumentLibraryForm</New>
+</FormTemplates>
+</file>
+
 <file path=customXml/item3.xml><?xml version="1.0" encoding="utf-8"?>
 <p:properties xmlns:p="http://schemas.microsoft.com/office/2006/metadata/properties" xmlns:xsi="http://www.w3.org/2001/XMLSchema-instance" xmlns:pc="http://schemas.microsoft.com/office/infopath/2007/PartnerControls">
   <documentManagement/>
@@ -10688,14 +10776,6 @@
 </file>
 
 <file path=customXml/itemProps1.xml><?xml version="1.0" encoding="utf-8"?>
-<ds:datastoreItem xmlns:ds="http://schemas.openxmlformats.org/officeDocument/2006/customXml" ds:itemID="{2027893D-4D87-45B5-89FA-135AC8CAA27C}">
-  <ds:schemaRefs>
-    <ds:schemaRef ds:uri="http://schemas.microsoft.com/sharepoint/v3/contenttype/forms"/>
-  </ds:schemaRefs>
-</ds:datastoreItem>
-</file>
-
-<file path=customXml/itemProps2.xml><?xml version="1.0" encoding="utf-8"?>
 <ds:datastoreItem xmlns:ds="http://schemas.openxmlformats.org/officeDocument/2006/customXml" ds:itemID="{3B558943-68D8-4CCA-A4A5-D4A3B67E96A5}">
   <ds:schemaRefs>
     <ds:schemaRef ds:uri="http://schemas.microsoft.com/office/2006/metadata/contentType"/>
@@ -10713,6 +10793,14 @@
 </ds:datastoreItem>
 </file>
 
+<file path=customXml/itemProps2.xml><?xml version="1.0" encoding="utf-8"?>
+<ds:datastoreItem xmlns:ds="http://schemas.openxmlformats.org/officeDocument/2006/customXml" ds:itemID="{2027893D-4D87-45B5-89FA-135AC8CAA27C}">
+  <ds:schemaRefs>
+    <ds:schemaRef ds:uri="http://schemas.microsoft.com/sharepoint/v3/contenttype/forms"/>
+  </ds:schemaRefs>
+</ds:datastoreItem>
+</file>
+
 <file path=customXml/itemProps3.xml><?xml version="1.0" encoding="utf-8"?>
 <ds:datastoreItem xmlns:ds="http://schemas.openxmlformats.org/officeDocument/2006/customXml" ds:itemID="{824F944E-46D5-478D-9D07-C338AF4D81E6}">
   <ds:schemaRefs>
@@ -10723,7 +10811,7 @@
 </file>
 
 <file path=customXml/itemProps4.xml><?xml version="1.0" encoding="utf-8"?>
-<ds:datastoreItem xmlns:ds="http://schemas.openxmlformats.org/officeDocument/2006/customXml" ds:itemID="{5D6028F0-2CE2-44C2-9304-5E5F2BB9FC7A}">
+<ds:datastoreItem xmlns:ds="http://schemas.openxmlformats.org/officeDocument/2006/customXml" ds:itemID="{4728B2F3-861B-400F-AA48-A116BBFCD309}">
   <ds:schemaRefs>
     <ds:schemaRef ds:uri="http://schemas.openxmlformats.org/officeDocument/2006/bibliography"/>
   </ds:schemaRefs>

</xml_diff>